<commit_message>
add some codes into docx
</commit_message>
<xml_diff>
--- a/algae doc.docx
+++ b/algae doc.docx
@@ -149,10 +149,16 @@
     <w:p>
       <w:pPr>
         <w:jc w:val="left"/>
+      </w:pPr>
+      <w:r>
         <w:rPr>
           <w:rFonts w:hint="eastAsia"/>
         </w:rPr>
-      </w:pPr>
+        <w:t>`</w:t>
+      </w:r>
+      <w:r>
+        <w:t>fixed figures</w:t>
+      </w:r>
       <w:r>
         <w:rPr>
           <w:rFonts w:hint="eastAsia"/>
@@ -160,19 +166,8 @@
         <w:t>`</w:t>
       </w:r>
       <w:r>
-        <w:t>fixed figures</w:t>
-      </w:r>
-      <w:r>
-        <w:rPr>
-          <w:rFonts w:hint="eastAsia"/>
-        </w:rPr>
-        <w:t>`</w:t>
-      </w:r>
-      <w:r>
         <w:t>是填充完缺失数据之后图表，从图形上来看和原始数据区别不大。</w:t>
       </w:r>
-      <w:bookmarkStart w:id="1" w:name="_GoBack"/>
-      <w:bookmarkEnd w:id="1"/>
     </w:p>
     <w:bookmarkEnd w:id="0"/>
     <w:p>
@@ -191,6 +186,130 @@
       </w:pPr>
       <w:r>
         <w:t>数据摘要</w:t>
+      </w:r>
+    </w:p>
+    <w:p>
+      <w:r>
+        <w:t>代码：需要导入库</w:t>
+      </w:r>
+      <w:r>
+        <w:t>DMwR</w:t>
+      </w:r>
+    </w:p>
+    <w:p>
+      <w:r>
+        <w:t>###################################################</w:t>
+      </w:r>
+    </w:p>
+    <w:p>
+      <w:r>
+        <w:t>### Loading the Data into R</w:t>
+      </w:r>
+    </w:p>
+    <w:p>
+      <w:r>
+        <w:t>###################################################</w:t>
+      </w:r>
+    </w:p>
+    <w:p>
+      <w:r>
+        <w:t>library(DMwR)</w:t>
+      </w:r>
+    </w:p>
+    <w:p>
+      <w:r>
+        <w:t>#head(algae)</w:t>
+      </w:r>
+    </w:p>
+    <w:p>
+      <w:r>
+        <w:t>setwd("~/workspace/r-base")</w:t>
+      </w:r>
+    </w:p>
+    <w:p>
+      <w:r>
+        <w:t>algae &lt;- read.table('Analysis.txt',</w:t>
+      </w:r>
+    </w:p>
+    <w:p>
+      <w:r>
+        <w:t xml:space="preserve">          header=F,</w:t>
+      </w:r>
+    </w:p>
+    <w:p>
+      <w:r>
+        <w:t xml:space="preserve">          dec='.',</w:t>
+      </w:r>
+    </w:p>
+    <w:p>
+      <w:r>
+        <w:t xml:space="preserve">          col.names=c('season','size','speed','mxPH','mnO2','Cl',</w:t>
+      </w:r>
+    </w:p>
+    <w:p>
+      <w:r>
+        <w:t xml:space="preserve">          'NO3','NH4','oPO4','PO4','Chla','a1','a2','a3','a4',</w:t>
+      </w:r>
+    </w:p>
+    <w:p>
+      <w:r>
+        <w:t xml:space="preserve">          'a5','a6','a7'),</w:t>
+      </w:r>
+    </w:p>
+    <w:p>
+      <w:r>
+        <w:t xml:space="preserve">          na.strings=c('XXXXXXX'))</w:t>
+      </w:r>
+    </w:p>
+    <w:p/>
+    <w:p>
+      <w:r>
+        <w:t>colum &lt;- list('season','size','speed','mxPH','mnO2','Cl',</w:t>
+      </w:r>
+    </w:p>
+    <w:p>
+      <w:r>
+        <w:t xml:space="preserve">            'NO3','NH4','oPO4','PO4','Chla','a1','a2','a3','a4',</w:t>
+      </w:r>
+    </w:p>
+    <w:p>
+      <w:r>
+        <w:t xml:space="preserve">            'a5','a6','a7')</w:t>
+      </w:r>
+    </w:p>
+    <w:p>
+      <w:r>
+        <w:t>###################################################</w:t>
+      </w:r>
+    </w:p>
+    <w:p>
+      <w:r>
+        <w:t>### Data Visualization and Summarization</w:t>
+      </w:r>
+    </w:p>
+    <w:p>
+      <w:r>
+        <w:t>###################################################</w:t>
+      </w:r>
+    </w:p>
+    <w:p>
+      <w:r>
+        <w:t>sink("Summary.txt")   #output into summary.txt</w:t>
+      </w:r>
+    </w:p>
+    <w:p>
+      <w:r>
+        <w:t>summary(algae)</w:t>
+      </w:r>
+    </w:p>
+    <w:p>
+      <w:pPr>
+        <w:rPr>
+          <w:rFonts w:hint="eastAsia"/>
+        </w:rPr>
+      </w:pPr>
+      <w:r>
+        <w:t>sink()</w:t>
       </w:r>
     </w:p>
     <w:p>
@@ -450,6 +569,7 @@
           <w:sz w:val="18"/>
           <w:szCs w:val="24"/>
         </w:rPr>
+        <w:lastRenderedPageBreak/>
         <w:t xml:space="preserve">##  winter:62                           Mean   :8.012   Mean   : 9.118  </w:t>
       </w:r>
     </w:p>
@@ -1698,7 +1818,6 @@
           <w:sz w:val="18"/>
           <w:szCs w:val="24"/>
         </w:rPr>
-        <w:lastRenderedPageBreak/>
         <w:t xml:space="preserve">##  Mean   : 4.309   Mean   : 1.992   Mean   : 5.064   Mean   : 5.964  </w:t>
       </w:r>
     </w:p>
@@ -2294,6 +2413,232 @@
     </w:p>
     <w:p>
       <w:pPr>
+        <w:rPr>
+          <w:rFonts w:hint="eastAsia"/>
+        </w:rPr>
+      </w:pPr>
+      <w:r>
+        <w:t>代码</w:t>
+      </w:r>
+      <w:r>
+        <w:t>：需要</w:t>
+      </w:r>
+      <w:r>
+        <w:t>导入库</w:t>
+      </w:r>
+      <w:r>
+        <w:t>car</w:t>
+      </w:r>
+    </w:p>
+    <w:p>
+      <w:r>
+        <w:t>###################################################</w:t>
+      </w:r>
+    </w:p>
+    <w:p>
+      <w:r>
+        <w:t xml:space="preserve">### Data Visualization </w:t>
+      </w:r>
+    </w:p>
+    <w:p>
+      <w:pPr>
+        <w:rPr>
+          <w:rFonts w:hint="eastAsia"/>
+        </w:rPr>
+      </w:pPr>
+      <w:r>
+        <w:t>###################################################</w:t>
+      </w:r>
+    </w:p>
+    <w:p>
+      <w:r>
+        <w:lastRenderedPageBreak/>
+        <w:t>library(car)</w:t>
+      </w:r>
+    </w:p>
+    <w:p>
+      <w:r>
+        <w:t>for (i in 4:18) {</w:t>
+      </w:r>
+    </w:p>
+    <w:p>
+      <w:r>
+        <w:t xml:space="preserve">  a &lt;- colum[[i]]</w:t>
+      </w:r>
+    </w:p>
+    <w:p>
+      <w:r>
+        <w:t xml:space="preserve">  </w:t>
+      </w:r>
+    </w:p>
+    <w:p>
+      <w:r>
+        <w:t xml:space="preserve">  png(file=paste('Histogram of ',a,'.png') )</w:t>
+      </w:r>
+    </w:p>
+    <w:p>
+      <w:r>
+        <w:t xml:space="preserve">  #par(mfrow=c(1,2))</w:t>
+      </w:r>
+    </w:p>
+    <w:p>
+      <w:r>
+        <w:t xml:space="preserve">  hist(algae[,i], prob=T, xlab='',main=paste('Histogram of ',a))</w:t>
+      </w:r>
+    </w:p>
+    <w:p>
+      <w:r>
+        <w:t xml:space="preserve">  lines(density(algae[,i],na.rm=T))</w:t>
+      </w:r>
+    </w:p>
+    <w:p>
+      <w:r>
+        <w:t xml:space="preserve">  rug(jitter(algae[,i]))</w:t>
+      </w:r>
+    </w:p>
+    <w:p>
+      <w:r>
+        <w:t xml:space="preserve">  dev.off( )</w:t>
+      </w:r>
+    </w:p>
+    <w:p>
+      <w:r>
+        <w:t xml:space="preserve">  png(file=paste('QQ of ',a,'.png') )</w:t>
+      </w:r>
+    </w:p>
+    <w:p>
+      <w:r>
+        <w:t xml:space="preserve">  qqPlot(algae[,i],main=paste('Normal QQ plot of ',a),ylab= as.character(a))</w:t>
+      </w:r>
+    </w:p>
+    <w:p>
+      <w:r>
+        <w:t xml:space="preserve">  dev.off( )</w:t>
+      </w:r>
+    </w:p>
+    <w:p>
+      <w:r>
+        <w:t xml:space="preserve">  </w:t>
+      </w:r>
+    </w:p>
+    <w:p>
+      <w:r>
+        <w:t xml:space="preserve">  </w:t>
+      </w:r>
+    </w:p>
+    <w:p>
+      <w:r>
+        <w:t xml:space="preserve">  png(file=paste('box of ',a,'.png') )</w:t>
+      </w:r>
+    </w:p>
+    <w:p>
+      <w:r>
+        <w:t xml:space="preserve">  #par(mfrow=c(1,1))</w:t>
+      </w:r>
+    </w:p>
+    <w:p>
+      <w:r>
+        <w:t xml:space="preserve">  boxplot(algae[,i],ylab= as.character(a))</w:t>
+      </w:r>
+    </w:p>
+    <w:p>
+      <w:r>
+        <w:t xml:space="preserve">  rug(jitter(algae[,i]),side=2)</w:t>
+      </w:r>
+    </w:p>
+    <w:p>
+      <w:r>
+        <w:t xml:space="preserve">  abline(h=mean(algae[,i],na.rm=T),lty=2)</w:t>
+      </w:r>
+    </w:p>
+    <w:p>
+      <w:r>
+        <w:t xml:space="preserve">  dev.off( )</w:t>
+      </w:r>
+    </w:p>
+    <w:p>
+      <w:r>
+        <w:t xml:space="preserve">  #identify(algae[,i])</w:t>
+      </w:r>
+    </w:p>
+    <w:p>
+      <w:r>
+        <w:t>}</w:t>
+      </w:r>
+    </w:p>
+    <w:p/>
+    <w:p>
+      <w:r>
+        <w:t>library(lattice)</w:t>
+      </w:r>
+    </w:p>
+    <w:p>
+      <w:r>
+        <w:t>for (i in 12:18) {</w:t>
+      </w:r>
+    </w:p>
+    <w:p>
+      <w:r>
+        <w:t xml:space="preserve">  a &lt;- colum[[i]]</w:t>
+      </w:r>
+    </w:p>
+    <w:p>
+      <w:r>
+        <w:t xml:space="preserve">  png(file=paste('Season and ',a,'.png') )</w:t>
+      </w:r>
+    </w:p>
+    <w:p>
+      <w:r>
+        <w:t xml:space="preserve">  print(bwplot(season ~ algae[,i], data=algae,ylab='Season',xlab=paste('Algal ',a)))</w:t>
+      </w:r>
+    </w:p>
+    <w:p>
+      <w:r>
+        <w:t xml:space="preserve">  dev.off( )</w:t>
+      </w:r>
+    </w:p>
+    <w:p>
+      <w:r>
+        <w:t xml:space="preserve">  png(file=paste('River Size and ',a,'.png') )</w:t>
+      </w:r>
+    </w:p>
+    <w:p>
+      <w:r>
+        <w:t xml:space="preserve">  print(bwplot(size ~ algae[,i], data=algae,ylab='River Size',xlab=paste('Algal ',a)))</w:t>
+      </w:r>
+    </w:p>
+    <w:p>
+      <w:r>
+        <w:t xml:space="preserve">  dev.off( )</w:t>
+      </w:r>
+    </w:p>
+    <w:p>
+      <w:r>
+        <w:t xml:space="preserve">  png(file=paste('River Speed and ',a,'.png') )</w:t>
+      </w:r>
+    </w:p>
+    <w:p>
+      <w:r>
+        <w:t xml:space="preserve">  print(bwplot(speed ~ algae[,i], data=algae,ylab='River Speed',xlab=paste('Algal ',a)))</w:t>
+      </w:r>
+    </w:p>
+    <w:p>
+      <w:r>
+        <w:t xml:space="preserve">  dev.off( )</w:t>
+      </w:r>
+    </w:p>
+    <w:p>
+      <w:pPr>
+        <w:rPr>
+          <w:rFonts w:hint="eastAsia"/>
+        </w:rPr>
+      </w:pPr>
+      <w:r>
+        <w:t>}</w:t>
+      </w:r>
+    </w:p>
+    <w:p>
+      <w:pPr>
         <w:pStyle w:val="a5"/>
         <w:jc w:val="left"/>
       </w:pPr>
@@ -2312,6 +2657,26 @@
     </w:p>
     <w:p>
       <w:pPr>
+        <w:pStyle w:val="Standard"/>
+        <w:rPr>
+          <w:rFonts w:hint="eastAsia"/>
+          <w:lang w:val="pt-BR"/>
+        </w:rPr>
+      </w:pPr>
+      <w:r>
+        <w:t>只举例部分属性，</w:t>
+      </w:r>
+      <w:r>
+        <w:rPr>
+          <w:lang w:val="pt-BR"/>
+        </w:rPr>
+        <w:t>其他图片参见仓库。</w:t>
+      </w:r>
+      <w:bookmarkStart w:id="1" w:name="_GoBack"/>
+      <w:bookmarkEnd w:id="1"/>
+    </w:p>
+    <w:p>
+      <w:pPr>
         <w:pStyle w:val="Textbody"/>
       </w:pPr>
       <w:r>
@@ -2329,6 +2694,7 @@
         <w:rPr>
           <w:noProof/>
         </w:rPr>
+        <w:lastRenderedPageBreak/>
         <w:drawing>
           <wp:inline distT="0" distB="0" distL="0" distR="0">
             <wp:extent cx="3108960" cy="3108960"/>
@@ -2413,7 +2779,6 @@
         <w:rPr>
           <w:noProof/>
         </w:rPr>
-        <w:lastRenderedPageBreak/>
         <w:drawing>
           <wp:inline distT="0" distB="0" distL="0" distR="0">
             <wp:extent cx="3021496" cy="3021496"/>
@@ -2492,6 +2857,7 @@
         <w:rPr>
           <w:noProof/>
         </w:rPr>
+        <w:lastRenderedPageBreak/>
         <w:drawing>
           <wp:inline distT="0" distB="0" distL="0" distR="0">
             <wp:extent cx="3260035" cy="3260035"/>
@@ -2597,7 +2963,6 @@
         <w:rPr>
           <w:noProof/>
         </w:rPr>
-        <w:lastRenderedPageBreak/>
         <w:drawing>
           <wp:inline distT="0" distB="0" distL="0" distR="0">
             <wp:extent cx="2846567" cy="2846567"/>
@@ -2670,6 +3035,7 @@
         <w:rPr>
           <w:noProof/>
         </w:rPr>
+        <w:lastRenderedPageBreak/>
         <w:drawing>
           <wp:inline distT="0" distB="0" distL="0" distR="0">
             <wp:extent cx="3212327" cy="3212327"/>
@@ -2743,6 +3109,505 @@
     </w:p>
     <w:p>
       <w:pPr>
+        <w:rPr>
+          <w:rFonts w:hint="eastAsia"/>
+        </w:rPr>
+      </w:pPr>
+      <w:r>
+        <w:t>代码：需要</w:t>
+      </w:r>
+      <w:r>
+        <w:t>导入库</w:t>
+      </w:r>
+      <w:r>
+        <w:t>lattice</w:t>
+      </w:r>
+    </w:p>
+    <w:p>
+      <w:r>
+        <w:t>###################################################</w:t>
+      </w:r>
+    </w:p>
+    <w:p>
+      <w:r>
+        <w:t>### Unkwnon Values Process</w:t>
+      </w:r>
+    </w:p>
+    <w:p>
+      <w:r>
+        <w:t>###################################################</w:t>
+      </w:r>
+    </w:p>
+    <w:p>
+      <w:r>
+        <w:t>#algae &lt;- algae[-manyNAs(algae),]</w:t>
+      </w:r>
+    </w:p>
+    <w:p>
+      <w:r>
+        <w:t>###0,orginal</w:t>
+      </w:r>
+    </w:p>
+    <w:p>
+      <w:r>
+        <w:t>write.csv(algae,file = "Analysis_Orginal.csv",na = "XXXXXXX")</w:t>
+      </w:r>
+    </w:p>
+    <w:p/>
+    <w:p>
+      <w:r>
+        <w:t>###1,Delete</w:t>
+      </w:r>
+    </w:p>
+    <w:p>
+      <w:r>
+        <w:t>algae &lt;- na.omit(algae)</w:t>
+      </w:r>
+    </w:p>
+    <w:p>
+      <w:r>
+        <w:t>write.csv(algae,file = "Analysis_Delete.csv",na = "XXXXXXX")</w:t>
+      </w:r>
+    </w:p>
+    <w:p/>
+    <w:p>
+      <w:r>
+        <w:t>###2,most Frequency</w:t>
+      </w:r>
+    </w:p>
+    <w:p>
+      <w:r>
+        <w:t>algae &lt;- read.table('Analysis.txt',</w:t>
+      </w:r>
+    </w:p>
+    <w:p>
+      <w:r>
+        <w:t xml:space="preserve">                    header=F,</w:t>
+      </w:r>
+    </w:p>
+    <w:p>
+      <w:r>
+        <w:t xml:space="preserve">                    dec='.',</w:t>
+      </w:r>
+    </w:p>
+    <w:p>
+      <w:r>
+        <w:t xml:space="preserve">                    col.names=c('season','size','speed','mxPH','mnO2','Cl',</w:t>
+      </w:r>
+    </w:p>
+    <w:p>
+      <w:r>
+        <w:t xml:space="preserve">                                'NO3','NH4','oPO4','PO4','Chla','a1','a2','a3','a4',</w:t>
+      </w:r>
+    </w:p>
+    <w:p>
+      <w:r>
+        <w:t xml:space="preserve">                                'a5','a6','a7'),</w:t>
+      </w:r>
+    </w:p>
+    <w:p>
+      <w:r>
+        <w:t xml:space="preserve">                    na.strings=c('XXXXXXX'))</w:t>
+      </w:r>
+    </w:p>
+    <w:p/>
+    <w:p>
+      <w:r>
+        <w:t>for (i in 4:11) {</w:t>
+      </w:r>
+    </w:p>
+    <w:p>
+      <w:r>
+        <w:t xml:space="preserve">  a &lt;- colum[[i]]</w:t>
+      </w:r>
+    </w:p>
+    <w:p>
+      <w:r>
+        <w:lastRenderedPageBreak/>
+        <w:t xml:space="preserve">  as.numeric(names(table(algae[,as.character(a)])))[which.max(table(algae[,as.character(a)]))]</w:t>
+      </w:r>
+    </w:p>
+    <w:p>
+      <w:r>
+        <w:t xml:space="preserve">  algae[is.na(algae[,i]),as.character(a)] &lt;- as.numeric(names(table(algae[,as.character(a)])))[which.max(table(algae[,as.character(a)]))]</w:t>
+      </w:r>
+    </w:p>
+    <w:p/>
+    <w:p/>
+    <w:p>
+      <w:r>
+        <w:t>}</w:t>
+      </w:r>
+    </w:p>
+    <w:p>
+      <w:r>
+        <w:t>write.csv(algae,file = "Analysis_Frequency.csv",na = "XXXXXXX")</w:t>
+      </w:r>
+    </w:p>
+    <w:p>
+      <w:r>
+        <w:t>###3,Correlation</w:t>
+      </w:r>
+    </w:p>
+    <w:p>
+      <w:r>
+        <w:t>algae &lt;- read.table('Analysis.txt',</w:t>
+      </w:r>
+    </w:p>
+    <w:p>
+      <w:r>
+        <w:t xml:space="preserve">                    header=F,</w:t>
+      </w:r>
+    </w:p>
+    <w:p>
+      <w:r>
+        <w:t xml:space="preserve">                    dec='.',</w:t>
+      </w:r>
+    </w:p>
+    <w:p>
+      <w:r>
+        <w:t xml:space="preserve">                    col.names=c('season','size','speed','mxPH','mnO2','Cl',</w:t>
+      </w:r>
+    </w:p>
+    <w:p>
+      <w:r>
+        <w:t xml:space="preserve">                                'NO3','NH4','oPO4','PO4','Chla','a1','a2','a3','a4',</w:t>
+      </w:r>
+    </w:p>
+    <w:p>
+      <w:r>
+        <w:t xml:space="preserve">                                'a5','a6','a7'),</w:t>
+      </w:r>
+    </w:p>
+    <w:p>
+      <w:r>
+        <w:t xml:space="preserve">                    na.strings=c('XXXXXXX'))</w:t>
+      </w:r>
+    </w:p>
+    <w:p>
+      <w:r>
+        <w:t>algae &lt;- algae[-manyNAs(algae),]</w:t>
+      </w:r>
+    </w:p>
+    <w:p>
+      <w:r>
+        <w:t>sink("CorrelationMatrix.txt")   #output into CorrelationMatrix.txt</w:t>
+      </w:r>
+    </w:p>
+    <w:p>
+      <w:r>
+        <w:t>symnum(cor(algae[,4:18],use="complete.obs"))</w:t>
+      </w:r>
+    </w:p>
+    <w:p>
+      <w:r>
+        <w:t>sink()</w:t>
+      </w:r>
+    </w:p>
+    <w:p/>
+    <w:p>
+      <w:r>
+        <w:t>sink("CorrelationCoefficient.txt")   #output into CorrelationCoefficient.txt</w:t>
+      </w:r>
+    </w:p>
+    <w:p>
+      <w:r>
+        <w:t>lm(PO4 ~ oPO4,data=algae)</w:t>
+      </w:r>
+    </w:p>
+    <w:p>
+      <w:r>
+        <w:t>lm(NH4 ~ NO3,data=algae)</w:t>
+      </w:r>
+    </w:p>
+    <w:p>
+      <w:r>
+        <w:t>lm(Chla ~ mxPH,data=algae)</w:t>
+      </w:r>
+    </w:p>
+    <w:p>
+      <w:r>
+        <w:t>lm(mxPH ~Chla ,data=algae)</w:t>
+      </w:r>
+    </w:p>
+    <w:p>
+      <w:r>
+        <w:t>lm(mnO2 ~oPO4 ,data=algae)</w:t>
+      </w:r>
+    </w:p>
+    <w:p>
+      <w:r>
+        <w:t>lm(Cl ~oPO4 ,data=algae)</w:t>
+      </w:r>
+    </w:p>
+    <w:p>
+      <w:r>
+        <w:t>sink()</w:t>
+      </w:r>
+    </w:p>
+    <w:p/>
+    <w:p>
+      <w:r>
+        <w:t>png(file=paste('season-speed-size of mnO2','.png') )</w:t>
+      </w:r>
+    </w:p>
+    <w:p>
+      <w:r>
+        <w:t>stripplot(~mnO2|season *speed *size,data=algae,jitter=T)</w:t>
+      </w:r>
+    </w:p>
+    <w:p>
+      <w:r>
+        <w:t>dev.off()</w:t>
+      </w:r>
+    </w:p>
+    <w:p>
+      <w:r>
+        <w:t>png(file=paste('season-speed-size of Cl','.png') )</w:t>
+      </w:r>
+    </w:p>
+    <w:p>
+      <w:r>
+        <w:t>stripplot(~Cl|season *speed *size,data=algae,jitter=T)</w:t>
+      </w:r>
+    </w:p>
+    <w:p>
+      <w:r>
+        <w:t>dev.off()</w:t>
+      </w:r>
+    </w:p>
+    <w:p>
+      <w:r>
+        <w:t>png(file=paste('season-speed-size of Chla','.png') )</w:t>
+      </w:r>
+    </w:p>
+    <w:p>
+      <w:r>
+        <w:t>stripplot(~Chla|season *speed *size,data=algae,jitter=T)</w:t>
+      </w:r>
+    </w:p>
+    <w:p>
+      <w:r>
+        <w:t>dev.off()</w:t>
+      </w:r>
+    </w:p>
+    <w:p>
+      <w:r>
+        <w:t>png(file=paste('season-speed-size of mxPH','.png') )</w:t>
+      </w:r>
+    </w:p>
+    <w:p>
+      <w:r>
+        <w:t>stripplot(~mxPH|season *speed *size,data=algae,jitter=T)</w:t>
+      </w:r>
+    </w:p>
+    <w:p>
+      <w:r>
+        <w:t>dev.off()</w:t>
+      </w:r>
+    </w:p>
+    <w:p/>
+    <w:p/>
+    <w:p>
+      <w:r>
+        <w:t>fillPO4 &lt;- function(oP) {</w:t>
+      </w:r>
+    </w:p>
+    <w:p>
+      <w:r>
+        <w:lastRenderedPageBreak/>
+        <w:t xml:space="preserve">  if (is.na(oP)) return(NA)</w:t>
+      </w:r>
+    </w:p>
+    <w:p>
+      <w:r>
+        <w:t xml:space="preserve">  else return(42.897 + 1.293 * oP)</w:t>
+      </w:r>
+    </w:p>
+    <w:p>
+      <w:r>
+        <w:t>}</w:t>
+      </w:r>
+    </w:p>
+    <w:p>
+      <w:r>
+        <w:t>algae[is.na(algae$PO4),'PO4'] &lt;- sapply(algae[is.na(algae$PO4),'oPO4'],fillPO4)</w:t>
+      </w:r>
+    </w:p>
+    <w:p/>
+    <w:p>
+      <w:r>
+        <w:t>fillChla &lt;- function(mP) {</w:t>
+      </w:r>
+    </w:p>
+    <w:p>
+      <w:r>
+        <w:t xml:space="preserve">  if (is.na(mP)) return(NA)</w:t>
+      </w:r>
+    </w:p>
+    <w:p>
+      <w:r>
+        <w:t xml:space="preserve">  else return(abs(-139.4 + 19 * mP))</w:t>
+      </w:r>
+    </w:p>
+    <w:p>
+      <w:r>
+        <w:t>}</w:t>
+      </w:r>
+    </w:p>
+    <w:p>
+      <w:r>
+        <w:t>algae[is.na(algae$Chla),'Chla'] &lt;- sapply(algae[is.na(algae$Chla),'mxPH'],fillChla)</w:t>
+      </w:r>
+    </w:p>
+    <w:p/>
+    <w:p>
+      <w:r>
+        <w:t>fillmxPH &lt;- function(Ch) {</w:t>
+      </w:r>
+    </w:p>
+    <w:p>
+      <w:r>
+        <w:t xml:space="preserve">  if (is.na(Ch)) return(NA)</w:t>
+      </w:r>
+    </w:p>
+    <w:p>
+      <w:r>
+        <w:t xml:space="preserve">  else return(7.92896 + 0.01047 * Ch)</w:t>
+      </w:r>
+    </w:p>
+    <w:p>
+      <w:r>
+        <w:t>}</w:t>
+      </w:r>
+    </w:p>
+    <w:p>
+      <w:r>
+        <w:t>algae[is.na(algae$mxPH),'mxPH'] &lt;- sapply(algae[is.na(algae$mxPH),'Chla'],fillmxPH)</w:t>
+      </w:r>
+    </w:p>
+    <w:p/>
+    <w:p>
+      <w:r>
+        <w:t>fillmnO2 &lt;- function(oP) {</w:t>
+      </w:r>
+    </w:p>
+    <w:p>
+      <w:r>
+        <w:t xml:space="preserve">  if (is.na(oP)) return(NA)</w:t>
+      </w:r>
+    </w:p>
+    <w:p>
+      <w:r>
+        <w:t xml:space="preserve">  else return(9.93341 -0.01093 * oP)</w:t>
+      </w:r>
+    </w:p>
+    <w:p>
+      <w:r>
+        <w:t>}</w:t>
+      </w:r>
+    </w:p>
+    <w:p>
+      <w:r>
+        <w:t>algae[is.na(algae$mnO2),'mnO2'] &lt;- sapply(algae[is.na(algae$mnO2),'oPO4'],fillmnO2)</w:t>
+      </w:r>
+    </w:p>
+    <w:p/>
+    <w:p>
+      <w:r>
+        <w:t>fillCl &lt;- function(oP) {</w:t>
+      </w:r>
+    </w:p>
+    <w:p>
+      <w:r>
+        <w:t xml:space="preserve">  if (is.na(oP)) return(NA)</w:t>
+      </w:r>
+    </w:p>
+    <w:p>
+      <w:r>
+        <w:t xml:space="preserve">  else return(28.4771 + 0.1992 * oP)</w:t>
+      </w:r>
+    </w:p>
+    <w:p>
+      <w:r>
+        <w:t>}</w:t>
+      </w:r>
+    </w:p>
+    <w:p>
+      <w:r>
+        <w:t>algae[is.na(algae$Cl),'Cl'] &lt;- sapply(algae[is.na(algae$Cl),'oPO4'],fillCl)</w:t>
+      </w:r>
+    </w:p>
+    <w:p/>
+    <w:p>
+      <w:r>
+        <w:t>#algae[is.na(algae$mnO2),"mnO2"] &lt;- mean(algae$mnO2,na.rm = T)</w:t>
+      </w:r>
+    </w:p>
+    <w:p/>
+    <w:p>
+      <w:r>
+        <w:t>write.csv(algae,file = "Analysis_Correlation.csv",na = "XXXXXXX")</w:t>
+      </w:r>
+    </w:p>
+    <w:p/>
+    <w:p>
+      <w:r>
+        <w:t>###4,Similarity</w:t>
+      </w:r>
+    </w:p>
+    <w:p>
+      <w:r>
+        <w:t>algae &lt;- read.table('Analysis.txt',</w:t>
+      </w:r>
+    </w:p>
+    <w:p>
+      <w:r>
+        <w:t xml:space="preserve">                    header=F,</w:t>
+      </w:r>
+    </w:p>
+    <w:p>
+      <w:r>
+        <w:t xml:space="preserve">                    dec='.',</w:t>
+      </w:r>
+    </w:p>
+    <w:p>
+      <w:r>
+        <w:t xml:space="preserve">                    col.names=c('season','size','speed','mxPH','mnO2','Cl',</w:t>
+      </w:r>
+    </w:p>
+    <w:p>
+      <w:r>
+        <w:t xml:space="preserve">                                'NO3','NH4','oPO4','PO4','Chla','a1','a2','a3','a4',</w:t>
+      </w:r>
+    </w:p>
+    <w:p>
+      <w:r>
+        <w:t xml:space="preserve">                                'a5','a6','a7'),</w:t>
+      </w:r>
+    </w:p>
+    <w:p>
+      <w:r>
+        <w:t xml:space="preserve">                    na.strings=c('XXXXXXX'))</w:t>
+      </w:r>
+    </w:p>
+    <w:p>
+      <w:r>
+        <w:t>algae &lt;- knnImputation(algae,k=10)</w:t>
+      </w:r>
+    </w:p>
+    <w:p>
+      <w:pPr>
+        <w:rPr>
+          <w:rFonts w:hint="eastAsia"/>
+        </w:rPr>
+      </w:pPr>
+      <w:r>
+        <w:t>write.csv(algae,file = "Analysis_Similarity.csv",na = "XXXXXXX")</w:t>
+      </w:r>
+    </w:p>
+    <w:p>
+      <w:pPr>
         <w:pStyle w:val="Standard"/>
         <w:rPr>
           <w:sz w:val="18"/>
@@ -2809,7 +3674,7 @@
           <w:sz w:val="18"/>
           <w:szCs w:val="18"/>
         </w:rPr>
-        <w:t>通过数据集列（变量）相关关系，用相关度最大的其他数据代替，</w:t>
+        <w:t>通过数据集列</w:t>
       </w:r>
       <w:r>
         <w:rPr>
@@ -2817,6 +3682,15 @@
           <w:sz w:val="18"/>
           <w:szCs w:val="18"/>
         </w:rPr>
+        <w:lastRenderedPageBreak/>
+        <w:t>（变量）相关关系，用相关度最大的其他数据代替，</w:t>
+      </w:r>
+      <w:r>
+        <w:rPr>
+          <w:rFonts w:hint="eastAsia"/>
+          <w:sz w:val="18"/>
+          <w:szCs w:val="18"/>
+        </w:rPr>
         <w:t>4.</w:t>
       </w:r>
       <w:r>
@@ -2896,7 +3770,6 @@
           <w:sz w:val="18"/>
           <w:szCs w:val="18"/>
         </w:rPr>
-        <w:lastRenderedPageBreak/>
         <w:drawing>
           <wp:inline distT="0" distB="0" distL="0" distR="0">
             <wp:extent cx="2425148" cy="2425148"/>

</xml_diff>